<commit_message>
Cambios desafio clase 34
</commit_message>
<xml_diff>
--- a/DesafioClase34/DesafioClase34_evidencias.docx
+++ b/DesafioClase34/DesafioClase34_evidencias.docx
@@ -49,11 +49,100 @@
       <w:pPr>
         <w:pStyle w:val="Prrafodelista"/>
       </w:pPr>
-    </w:p>
-    <w:p>
-      <w:pPr>
-        <w:pStyle w:val="Prrafodelista"/>
-      </w:pPr>
+      <w:r>
+        <w:drawing>
+          <wp:inline distT="0" distB="0" distL="0" distR="0" wp14:anchorId="09629A43" wp14:editId="0A980C91">
+            <wp:extent cx="6570980" cy="3623945"/>
+            <wp:effectExtent l="0" t="0" r="1270" b="0"/>
+            <wp:docPr id="1" name="Imagen 1" descr="Interfaz de usuario gráfica, Aplicación, Teams&#10;&#10;Descripción generada automáticamente"/>
+            <wp:cNvGraphicFramePr>
+              <a:graphicFrameLocks xmlns:a="http://schemas.openxmlformats.org/drawingml/2006/main" noChangeAspect="1"/>
+            </wp:cNvGraphicFramePr>
+            <a:graphic xmlns:a="http://schemas.openxmlformats.org/drawingml/2006/main">
+              <a:graphicData uri="http://schemas.openxmlformats.org/drawingml/2006/picture">
+                <pic:pic xmlns:pic="http://schemas.openxmlformats.org/drawingml/2006/picture">
+                  <pic:nvPicPr>
+                    <pic:cNvPr id="1" name="Imagen 1" descr="Interfaz de usuario gráfica, Aplicación, Teams&#10;&#10;Descripción generada automáticamente"/>
+                    <pic:cNvPicPr/>
+                  </pic:nvPicPr>
+                  <pic:blipFill>
+                    <a:blip r:embed="rId5"/>
+                    <a:stretch>
+                      <a:fillRect/>
+                    </a:stretch>
+                  </pic:blipFill>
+                  <pic:spPr>
+                    <a:xfrm>
+                      <a:off x="0" y="0"/>
+                      <a:ext cx="6570980" cy="3623945"/>
+                    </a:xfrm>
+                    <a:prstGeom prst="rect">
+                      <a:avLst/>
+                    </a:prstGeom>
+                  </pic:spPr>
+                </pic:pic>
+              </a:graphicData>
+            </a:graphic>
+          </wp:inline>
+        </w:drawing>
+      </w:r>
+    </w:p>
+    <w:p>
+      <w:pPr>
+        <w:pStyle w:val="Prrafodelista"/>
+      </w:pPr>
+    </w:p>
+    <w:p>
+      <w:pPr>
+        <w:pStyle w:val="Prrafodelista"/>
+      </w:pPr>
+      <w:r>
+        <w:drawing>
+          <wp:inline distT="0" distB="0" distL="0" distR="0" wp14:anchorId="0629A3A6" wp14:editId="7FEB1866">
+            <wp:extent cx="6570980" cy="2319020"/>
+            <wp:effectExtent l="0" t="0" r="1270" b="5080"/>
+            <wp:docPr id="2" name="Imagen 2" descr="Interfaz de usuario gráfica, Texto, Aplicación, Correo electrónico&#10;&#10;Descripción generada automáticamente"/>
+            <wp:cNvGraphicFramePr>
+              <a:graphicFrameLocks xmlns:a="http://schemas.openxmlformats.org/drawingml/2006/main" noChangeAspect="1"/>
+            </wp:cNvGraphicFramePr>
+            <a:graphic xmlns:a="http://schemas.openxmlformats.org/drawingml/2006/main">
+              <a:graphicData uri="http://schemas.openxmlformats.org/drawingml/2006/picture">
+                <pic:pic xmlns:pic="http://schemas.openxmlformats.org/drawingml/2006/picture">
+                  <pic:nvPicPr>
+                    <pic:cNvPr id="2" name="Imagen 2" descr="Interfaz de usuario gráfica, Texto, Aplicación, Correo electrónico&#10;&#10;Descripción generada automáticamente"/>
+                    <pic:cNvPicPr/>
+                  </pic:nvPicPr>
+                  <pic:blipFill>
+                    <a:blip r:embed="rId6"/>
+                    <a:stretch>
+                      <a:fillRect/>
+                    </a:stretch>
+                  </pic:blipFill>
+                  <pic:spPr>
+                    <a:xfrm>
+                      <a:off x="0" y="0"/>
+                      <a:ext cx="6570980" cy="2319020"/>
+                    </a:xfrm>
+                    <a:prstGeom prst="rect">
+                      <a:avLst/>
+                    </a:prstGeom>
+                  </pic:spPr>
+                </pic:pic>
+              </a:graphicData>
+            </a:graphic>
+          </wp:inline>
+        </w:drawing>
+      </w:r>
+    </w:p>
+    <w:p>
+      <w:pPr>
+        <w:pStyle w:val="Prrafodelista"/>
+      </w:pPr>
+    </w:p>
+    <w:p>
+      <w:r>
+        <w:br w:type="page"/>
+      </w:r>
     </w:p>
     <w:p>
       <w:pPr>
@@ -64,6 +153,7 @@
         </w:numPr>
       </w:pPr>
       <w:r>
+        <w:lastRenderedPageBreak/>
         <w:t xml:space="preserve">Subir el código a Heroku.com, sin olvidar incluir el </w:t>
       </w:r>
       <w:proofErr w:type="gramStart"/>
@@ -92,6 +182,189 @@
       <w:pPr>
         <w:pStyle w:val="Prrafodelista"/>
       </w:pPr>
+    </w:p>
+    <w:p>
+      <w:pPr>
+        <w:pStyle w:val="Prrafodelista"/>
+      </w:pPr>
+      <w:r>
+        <w:drawing>
+          <wp:inline distT="0" distB="0" distL="0" distR="0" wp14:anchorId="271E85A6" wp14:editId="6B387533">
+            <wp:extent cx="6570980" cy="695960"/>
+            <wp:effectExtent l="0" t="0" r="1270" b="8890"/>
+            <wp:docPr id="4" name="Imagen 4"/>
+            <wp:cNvGraphicFramePr>
+              <a:graphicFrameLocks xmlns:a="http://schemas.openxmlformats.org/drawingml/2006/main" noChangeAspect="1"/>
+            </wp:cNvGraphicFramePr>
+            <a:graphic xmlns:a="http://schemas.openxmlformats.org/drawingml/2006/main">
+              <a:graphicData uri="http://schemas.openxmlformats.org/drawingml/2006/picture">
+                <pic:pic xmlns:pic="http://schemas.openxmlformats.org/drawingml/2006/picture">
+                  <pic:nvPicPr>
+                    <pic:cNvPr id="1" name=""/>
+                    <pic:cNvPicPr/>
+                  </pic:nvPicPr>
+                  <pic:blipFill>
+                    <a:blip r:embed="rId7"/>
+                    <a:stretch>
+                      <a:fillRect/>
+                    </a:stretch>
+                  </pic:blipFill>
+                  <pic:spPr>
+                    <a:xfrm>
+                      <a:off x="0" y="0"/>
+                      <a:ext cx="6570980" cy="695960"/>
+                    </a:xfrm>
+                    <a:prstGeom prst="rect">
+                      <a:avLst/>
+                    </a:prstGeom>
+                  </pic:spPr>
+                </pic:pic>
+              </a:graphicData>
+            </a:graphic>
+          </wp:inline>
+        </w:drawing>
+      </w:r>
+    </w:p>
+    <w:p>
+      <w:pPr>
+        <w:pStyle w:val="Prrafodelista"/>
+      </w:pPr>
+    </w:p>
+    <w:p>
+      <w:pPr>
+        <w:pStyle w:val="Prrafodelista"/>
+      </w:pPr>
+      <w:r>
+        <w:drawing>
+          <wp:inline distT="0" distB="0" distL="0" distR="0" wp14:anchorId="565F1C42" wp14:editId="19CBEAA4">
+            <wp:extent cx="4058216" cy="3248478"/>
+            <wp:effectExtent l="0" t="0" r="0" b="9525"/>
+            <wp:docPr id="6" name="Imagen 6" descr="Imagen de la pantalla de un celular de un mensaje en letras blancas&#10;&#10;Descripción generada automáticamente con confianza media"/>
+            <wp:cNvGraphicFramePr>
+              <a:graphicFrameLocks xmlns:a="http://schemas.openxmlformats.org/drawingml/2006/main" noChangeAspect="1"/>
+            </wp:cNvGraphicFramePr>
+            <a:graphic xmlns:a="http://schemas.openxmlformats.org/drawingml/2006/main">
+              <a:graphicData uri="http://schemas.openxmlformats.org/drawingml/2006/picture">
+                <pic:pic xmlns:pic="http://schemas.openxmlformats.org/drawingml/2006/picture">
+                  <pic:nvPicPr>
+                    <pic:cNvPr id="6" name="Imagen 6" descr="Imagen de la pantalla de un celular de un mensaje en letras blancas&#10;&#10;Descripción generada automáticamente con confianza media"/>
+                    <pic:cNvPicPr/>
+                  </pic:nvPicPr>
+                  <pic:blipFill>
+                    <a:blip r:embed="rId8"/>
+                    <a:stretch>
+                      <a:fillRect/>
+                    </a:stretch>
+                  </pic:blipFill>
+                  <pic:spPr>
+                    <a:xfrm>
+                      <a:off x="0" y="0"/>
+                      <a:ext cx="4058216" cy="3248478"/>
+                    </a:xfrm>
+                    <a:prstGeom prst="rect">
+                      <a:avLst/>
+                    </a:prstGeom>
+                  </pic:spPr>
+                </pic:pic>
+              </a:graphicData>
+            </a:graphic>
+          </wp:inline>
+        </w:drawing>
+      </w:r>
+    </w:p>
+    <w:p>
+      <w:pPr>
+        <w:pStyle w:val="Prrafodelista"/>
+      </w:pPr>
+    </w:p>
+    <w:p>
+      <w:pPr>
+        <w:pStyle w:val="Prrafodelista"/>
+      </w:pPr>
+      <w:r>
+        <w:drawing>
+          <wp:inline distT="0" distB="0" distL="0" distR="0" wp14:anchorId="08606279" wp14:editId="27578C3C">
+            <wp:extent cx="6570980" cy="1238885"/>
+            <wp:effectExtent l="0" t="0" r="1270" b="0"/>
+            <wp:docPr id="7" name="Imagen 7" descr="Captura de pantalla de un celular&#10;&#10;Descripción generada automáticamente"/>
+            <wp:cNvGraphicFramePr>
+              <a:graphicFrameLocks xmlns:a="http://schemas.openxmlformats.org/drawingml/2006/main" noChangeAspect="1"/>
+            </wp:cNvGraphicFramePr>
+            <a:graphic xmlns:a="http://schemas.openxmlformats.org/drawingml/2006/main">
+              <a:graphicData uri="http://schemas.openxmlformats.org/drawingml/2006/picture">
+                <pic:pic xmlns:pic="http://schemas.openxmlformats.org/drawingml/2006/picture">
+                  <pic:nvPicPr>
+                    <pic:cNvPr id="7" name="Imagen 7" descr="Captura de pantalla de un celular&#10;&#10;Descripción generada automáticamente"/>
+                    <pic:cNvPicPr/>
+                  </pic:nvPicPr>
+                  <pic:blipFill>
+                    <a:blip r:embed="rId9"/>
+                    <a:stretch>
+                      <a:fillRect/>
+                    </a:stretch>
+                  </pic:blipFill>
+                  <pic:spPr>
+                    <a:xfrm>
+                      <a:off x="0" y="0"/>
+                      <a:ext cx="6570980" cy="1238885"/>
+                    </a:xfrm>
+                    <a:prstGeom prst="rect">
+                      <a:avLst/>
+                    </a:prstGeom>
+                  </pic:spPr>
+                </pic:pic>
+              </a:graphicData>
+            </a:graphic>
+          </wp:inline>
+        </w:drawing>
+      </w:r>
+    </w:p>
+    <w:p>
+      <w:pPr>
+        <w:pStyle w:val="Prrafodelista"/>
+      </w:pPr>
+    </w:p>
+    <w:p>
+      <w:pPr>
+        <w:pStyle w:val="Prrafodelista"/>
+      </w:pPr>
+      <w:r>
+        <w:drawing>
+          <wp:inline distT="0" distB="0" distL="0" distR="0" wp14:anchorId="1DC8069E" wp14:editId="736C0A0C">
+            <wp:extent cx="6570980" cy="745490"/>
+            <wp:effectExtent l="0" t="0" r="1270" b="0"/>
+            <wp:docPr id="8" name="Imagen 8"/>
+            <wp:cNvGraphicFramePr>
+              <a:graphicFrameLocks xmlns:a="http://schemas.openxmlformats.org/drawingml/2006/main" noChangeAspect="1"/>
+            </wp:cNvGraphicFramePr>
+            <a:graphic xmlns:a="http://schemas.openxmlformats.org/drawingml/2006/main">
+              <a:graphicData uri="http://schemas.openxmlformats.org/drawingml/2006/picture">
+                <pic:pic xmlns:pic="http://schemas.openxmlformats.org/drawingml/2006/picture">
+                  <pic:nvPicPr>
+                    <pic:cNvPr id="1" name=""/>
+                    <pic:cNvPicPr/>
+                  </pic:nvPicPr>
+                  <pic:blipFill>
+                    <a:blip r:embed="rId10"/>
+                    <a:stretch>
+                      <a:fillRect/>
+                    </a:stretch>
+                  </pic:blipFill>
+                  <pic:spPr>
+                    <a:xfrm>
+                      <a:off x="0" y="0"/>
+                      <a:ext cx="6570980" cy="745490"/>
+                    </a:xfrm>
+                    <a:prstGeom prst="rect">
+                      <a:avLst/>
+                    </a:prstGeom>
+                  </pic:spPr>
+                </pic:pic>
+              </a:graphicData>
+            </a:graphic>
+          </wp:inline>
+        </w:drawing>
+      </w:r>
     </w:p>
     <w:p>
       <w:pPr>
@@ -174,6 +447,7 @@
         </w:numPr>
       </w:pPr>
       <w:r>
+        <w:lastRenderedPageBreak/>
         <w:t xml:space="preserve">Revisar a través de una consola local, los mensajes enviados por nuestro servidor en </w:t>
       </w:r>
       <w:proofErr w:type="spellStart"/>

</xml_diff>